<commit_message>
tentando adicionar mais uma mudanca
yoooooo
</commit_message>
<xml_diff>
--- a/Testando.docx
+++ b/Testando.docx
@@ -12,8 +12,16 @@
         <w:rPr>
           <w:lang w:val="pt-BR"/>
         </w:rPr>
-        <w:t>Testando se essa porra funciona com GitHub</w:t>
-      </w:r>
+        <w:t xml:space="preserve">Testando se essa porra funciona com </w:t>
+      </w:r>
+      <w:proofErr w:type="spellStart"/>
+      <w:r>
+        <w:rPr>
+          <w:lang w:val="pt-BR"/>
+        </w:rPr>
+        <w:t>GitHub</w:t>
+      </w:r>
+      <w:proofErr w:type="spellEnd"/>
     </w:p>
     <w:p>
       <w:pPr>
@@ -35,11 +43,71 @@
           <w:lang w:val="pt-BR"/>
         </w:rPr>
       </w:pPr>
-      <w:r>
-        <w:rPr>
-          <w:lang w:val="pt-BR"/>
-        </w:rPr>
-        <w:t>Oiiiiiiiiiii CArrrroooooooooooool</w:t>
+      <w:proofErr w:type="spellStart"/>
+      <w:r>
+        <w:rPr>
+          <w:lang w:val="pt-BR"/>
+        </w:rPr>
+        <w:t>Oiiiiiiiiiii</w:t>
+      </w:r>
+      <w:proofErr w:type="spellEnd"/>
+      <w:r>
+        <w:rPr>
+          <w:lang w:val="pt-BR"/>
+        </w:rPr>
+        <w:t xml:space="preserve"> </w:t>
+      </w:r>
+      <w:proofErr w:type="spellStart"/>
+      <w:r>
+        <w:rPr>
+          <w:lang w:val="pt-BR"/>
+        </w:rPr>
+        <w:t>C</w:t>
+      </w:r>
+      <w:r>
+        <w:rPr>
+          <w:lang w:val="pt-BR"/>
+        </w:rPr>
+        <w:t>a</w:t>
+      </w:r>
+      <w:r>
+        <w:rPr>
+          <w:lang w:val="pt-BR"/>
+        </w:rPr>
+        <w:t>rrrroooooooooooool</w:t>
+      </w:r>
+      <w:proofErr w:type="spellEnd"/>
+      <w:r>
+        <w:rPr>
+          <w:lang w:val="pt-BR"/>
+        </w:rPr>
+        <w:br/>
+      </w:r>
+      <w:r>
+        <w:rPr>
+          <w:lang w:val="pt-BR"/>
+        </w:rPr>
+        <w:br/>
+      </w:r>
+      <w:r>
+        <w:rPr>
+          <w:lang w:val="pt-BR"/>
+        </w:rPr>
+        <w:br/>
+      </w:r>
+      <w:proofErr w:type="spellStart"/>
+      <w:r>
+        <w:rPr>
+          <w:lang w:val="pt-BR"/>
+        </w:rPr>
+        <w:t>OIIIIi</w:t>
+      </w:r>
+      <w:proofErr w:type="spellEnd"/>
+      <w:r>
+        <w:rPr>
+          <w:lang w:val="pt-BR"/>
+        </w:rPr>
+        <w:t xml:space="preserve"> VITOOROOOR</w:t>
       </w:r>
       <w:bookmarkStart w:id="0" w:name="_GoBack"/>
       <w:bookmarkEnd w:id="0"/>

</xml_diff>